<commit_message>
Corrected figure of mixed models
</commit_message>
<xml_diff>
--- a/Tables/Table_mixed-model.docx
+++ b/Tables/Table_mixed-model.docx
@@ -56,6 +56,79 @@
                 <w:lang w:val="en-US" w:eastAsia="de-DE"/>
               </w:rPr>
             </w:pPr>
+            <w:r>
+              <w:rPr>
+                <w:rFonts w:ascii="Times New Roman" w:eastAsia="Times New Roman" w:hAnsi="Times New Roman" w:cs="Times New Roman"/>
+                <w:b/>
+                <w:bCs/>
+                <w:color w:val="000000"/>
+                <w:lang w:val="en-US" w:eastAsia="de-DE"/>
+              </w:rPr>
+              <w:t>Increment width (marginal R</w:t>
+            </w:r>
+            <w:r>
+              <w:rPr>
+                <w:rFonts w:ascii="Times New Roman" w:eastAsia="Times New Roman" w:hAnsi="Times New Roman" w:cs="Times New Roman"/>
+                <w:b/>
+                <w:bCs/>
+                <w:color w:val="000000"/>
+                <w:vertAlign w:val="superscript"/>
+                <w:lang w:val="en-US" w:eastAsia="de-DE"/>
+              </w:rPr>
+              <w:t>2</w:t>
+            </w:r>
+            <w:r>
+              <w:rPr>
+                <w:rFonts w:ascii="Times New Roman" w:eastAsia="Times New Roman" w:hAnsi="Times New Roman" w:cs="Times New Roman"/>
+                <w:b/>
+                <w:bCs/>
+                <w:color w:val="000000"/>
+                <w:lang w:val="en-US" w:eastAsia="de-DE"/>
+              </w:rPr>
+              <w:t xml:space="preserve"> = 0.716; conditional R</w:t>
+            </w:r>
+            <w:r>
+              <w:rPr>
+                <w:rFonts w:ascii="Times New Roman" w:eastAsia="Times New Roman" w:hAnsi="Times New Roman" w:cs="Times New Roman"/>
+                <w:b/>
+                <w:bCs/>
+                <w:color w:val="000000"/>
+                <w:vertAlign w:val="superscript"/>
+                <w:lang w:val="en-US" w:eastAsia="de-DE"/>
+              </w:rPr>
+              <w:t>2</w:t>
+            </w:r>
+            <w:r>
+              <w:rPr>
+                <w:rFonts w:ascii="Times New Roman" w:eastAsia="Times New Roman" w:hAnsi="Times New Roman" w:cs="Times New Roman"/>
+                <w:b/>
+                <w:bCs/>
+                <w:color w:val="000000"/>
+                <w:lang w:val="en-US" w:eastAsia="de-DE"/>
+              </w:rPr>
+              <w:t xml:space="preserve"> = 0.720</w:t>
+            </w:r>
+            <w:r>
+              <w:rPr>
+                <w:rFonts w:ascii="Times New Roman" w:eastAsia="Times New Roman" w:hAnsi="Times New Roman" w:cs="Times New Roman"/>
+                <w:b/>
+                <w:bCs/>
+                <w:color w:val="000000"/>
+                <w:lang w:val="en-US" w:eastAsia="de-DE"/>
+              </w:rPr>
+              <w:t>)</w:t>
+            </w:r>
+            <w:r>
+              <w:rPr>
+                <w:rFonts w:ascii="Times New Roman" w:eastAsia="Times New Roman" w:hAnsi="Times New Roman" w:cs="Times New Roman"/>
+                <w:b/>
+                <w:bCs/>
+                <w:color w:val="000000"/>
+                <w:vertAlign w:val="superscript"/>
+                <w:lang w:val="en-US" w:eastAsia="de-DE"/>
+              </w:rPr>
+              <w:t>1</w:t>
+            </w:r>
           </w:p>
         </w:tc>
       </w:tr>
@@ -91,7 +164,6 @@
                 <w:lang w:eastAsia="de-DE"/>
               </w:rPr>
             </w:pPr>
-            <w:proofErr w:type="spellStart"/>
             <w:r>
               <w:rPr>
                 <w:rFonts w:ascii="Times New Roman" w:eastAsia="Times New Roman" w:hAnsi="Times New Roman" w:cs="Times New Roman"/>
@@ -102,7 +174,6 @@
               </w:rPr>
               <w:t>Predictors</w:t>
             </w:r>
-            <w:proofErr w:type="spellEnd"/>
           </w:p>
         </w:tc>
         <w:tc>
@@ -131,27 +202,15 @@
                 <w:lang w:eastAsia="de-DE"/>
               </w:rPr>
             </w:pPr>
-            <w:proofErr w:type="spellStart"/>
-            <w:r>
-              <w:rPr>
-                <w:rFonts w:ascii="Times New Roman" w:eastAsia="Times New Roman" w:hAnsi="Times New Roman" w:cs="Times New Roman"/>
-                <w:b/>
-                <w:bCs/>
-                <w:color w:val="000000"/>
-                <w:lang w:eastAsia="de-DE"/>
-              </w:rPr>
-              <w:t>Estimate</w:t>
-            </w:r>
-            <w:proofErr w:type="spellEnd"/>
-            <w:r>
-              <w:rPr>
-                <w:rFonts w:ascii="Times New Roman" w:eastAsia="Times New Roman" w:hAnsi="Times New Roman" w:cs="Times New Roman"/>
-                <w:b/>
-                <w:bCs/>
-                <w:color w:val="000000"/>
-                <w:lang w:eastAsia="de-DE"/>
-              </w:rPr>
-              <w:t xml:space="preserve"> (</w:t>
+            <w:r>
+              <w:rPr>
+                <w:rFonts w:ascii="Times New Roman" w:eastAsia="Times New Roman" w:hAnsi="Times New Roman" w:cs="Times New Roman"/>
+                <w:b/>
+                <w:bCs/>
+                <w:color w:val="000000"/>
+                <w:lang w:eastAsia="de-DE"/>
+              </w:rPr>
+              <w:t>Estimate (</w:t>
             </w:r>
             <w:r>
               <w:rPr>
@@ -220,20 +279,8 @@
                 <w:color w:val="000000"/>
                 <w:lang w:eastAsia="de-DE"/>
               </w:rPr>
-              <w:t>t-</w:t>
-            </w:r>
-            <w:proofErr w:type="spellStart"/>
-            <w:r>
-              <w:rPr>
-                <w:rFonts w:ascii="Times New Roman" w:eastAsia="Times New Roman" w:hAnsi="Times New Roman" w:cs="Times New Roman"/>
-                <w:b/>
-                <w:bCs/>
-                <w:color w:val="000000"/>
-                <w:lang w:eastAsia="de-DE"/>
-              </w:rPr>
-              <w:t>value</w:t>
-            </w:r>
-            <w:proofErr w:type="spellEnd"/>
+              <w:t>t-value</w:t>
+            </w:r>
           </w:p>
         </w:tc>
         <w:tc>
@@ -320,125 +367,7 @@
                 <w:color w:val="000000"/>
                 <w:lang w:eastAsia="de-DE"/>
               </w:rPr>
-              <w:t>-</w:t>
-            </w:r>
-            <w:proofErr w:type="spellStart"/>
-            <w:r>
-              <w:rPr>
-                <w:rFonts w:ascii="Times New Roman" w:eastAsia="Times New Roman" w:hAnsi="Times New Roman" w:cs="Times New Roman"/>
-                <w:b/>
-                <w:bCs/>
-                <w:color w:val="000000"/>
-                <w:lang w:eastAsia="de-DE"/>
-              </w:rPr>
-              <w:t>value</w:t>
-            </w:r>
-            <w:proofErr w:type="spellEnd"/>
-          </w:p>
-        </w:tc>
-      </w:tr>
-      <w:tr>
-        <w:trPr>
-          <w:trHeight w:val="303"/>
-        </w:trPr>
-        <w:tc>
-          <w:tcPr>
-            <w:tcW w:w="14761" w:type="dxa"/>
-            <w:gridSpan w:val="10"/>
-            <w:tcBorders>
-              <w:top w:val="single" w:sz="4" w:space="0" w:color="auto"/>
-              <w:left w:val="nil"/>
-              <w:right w:val="nil"/>
-            </w:tcBorders>
-            <w:shd w:val="clear" w:color="auto" w:fill="auto"/>
-            <w:vAlign w:val="center"/>
-          </w:tcPr>
-          <w:p>
-            <w:pPr>
-              <w:spacing w:after="0" w:line="240" w:lineRule="auto"/>
-              <w:ind w:firstLine="0"/>
-              <w:jc w:val="left"/>
-              <w:rPr>
-                <w:rFonts w:ascii="Times New Roman" w:eastAsia="Times New Roman" w:hAnsi="Times New Roman" w:cs="Times New Roman"/>
-                <w:i/>
-                <w:iCs/>
-                <w:color w:val="000000"/>
-                <w:vertAlign w:val="superscript"/>
-                <w:lang w:val="en-US" w:eastAsia="de-DE"/>
-              </w:rPr>
-            </w:pPr>
-            <w:r>
-              <w:rPr>
-                <w:rFonts w:ascii="Times New Roman" w:eastAsia="Times New Roman" w:hAnsi="Times New Roman" w:cs="Times New Roman"/>
-                <w:b/>
-                <w:bCs/>
-                <w:color w:val="000000"/>
-                <w:lang w:val="en-US" w:eastAsia="de-DE"/>
-              </w:rPr>
-              <w:t>Increment width (marginal R</w:t>
-            </w:r>
-            <w:r>
-              <w:rPr>
-                <w:rFonts w:ascii="Times New Roman" w:eastAsia="Times New Roman" w:hAnsi="Times New Roman" w:cs="Times New Roman"/>
-                <w:b/>
-                <w:bCs/>
-                <w:color w:val="000000"/>
-                <w:vertAlign w:val="superscript"/>
-                <w:lang w:val="en-US" w:eastAsia="de-DE"/>
-              </w:rPr>
-              <w:t>2</w:t>
-            </w:r>
-            <w:r>
-              <w:rPr>
-                <w:rFonts w:ascii="Times New Roman" w:eastAsia="Times New Roman" w:hAnsi="Times New Roman" w:cs="Times New Roman"/>
-                <w:b/>
-                <w:bCs/>
-                <w:color w:val="000000"/>
-                <w:lang w:val="en-US" w:eastAsia="de-DE"/>
-              </w:rPr>
-              <w:t xml:space="preserve"> = 0.716; conditional R</w:t>
-            </w:r>
-            <w:r>
-              <w:rPr>
-                <w:rFonts w:ascii="Times New Roman" w:eastAsia="Times New Roman" w:hAnsi="Times New Roman" w:cs="Times New Roman"/>
-                <w:b/>
-                <w:bCs/>
-                <w:color w:val="000000"/>
-                <w:vertAlign w:val="superscript"/>
-                <w:lang w:val="en-US" w:eastAsia="de-DE"/>
-              </w:rPr>
-              <w:t>2</w:t>
-            </w:r>
-            <w:r>
-              <w:rPr>
-                <w:rFonts w:ascii="Times New Roman" w:eastAsia="Times New Roman" w:hAnsi="Times New Roman" w:cs="Times New Roman"/>
-                <w:b/>
-                <w:bCs/>
-                <w:color w:val="000000"/>
-                <w:lang w:val="en-US" w:eastAsia="de-DE"/>
-              </w:rPr>
-              <w:t xml:space="preserve"> = 0.720</w:t>
-            </w:r>
-            <w:r>
-              <w:rPr>
-                <w:rFonts w:ascii="Times New Roman" w:eastAsia="Times New Roman" w:hAnsi="Times New Roman" w:cs="Times New Roman"/>
-                <w:b/>
-                <w:bCs/>
-                <w:color w:val="000000"/>
-                <w:lang w:val="en-US" w:eastAsia="de-DE"/>
-              </w:rPr>
-              <w:t>)</w:t>
-            </w:r>
-            <w:r>
-              <w:rPr>
-                <w:rFonts w:ascii="Times New Roman" w:eastAsia="Times New Roman" w:hAnsi="Times New Roman" w:cs="Times New Roman"/>
-                <w:b/>
-                <w:bCs/>
-                <w:color w:val="000000"/>
-                <w:vertAlign w:val="superscript"/>
-                <w:lang w:val="en-US" w:eastAsia="de-DE"/>
-              </w:rPr>
-              <w:t>1</w:t>
+              <w:t>-value</w:t>
             </w:r>
           </w:p>
         </w:tc>
@@ -471,7 +400,6 @@
                 <w:lang w:eastAsia="de-DE"/>
               </w:rPr>
             </w:pPr>
-            <w:proofErr w:type="spellStart"/>
             <w:r>
               <w:rPr>
                 <w:rFonts w:ascii="Times New Roman" w:eastAsia="Times New Roman" w:hAnsi="Times New Roman" w:cs="Times New Roman"/>
@@ -480,7 +408,6 @@
               </w:rPr>
               <w:t>Intercept</w:t>
             </w:r>
-            <w:proofErr w:type="spellEnd"/>
           </w:p>
         </w:tc>
         <w:tc>
@@ -633,7 +560,6 @@
                 <w:lang w:eastAsia="de-DE"/>
               </w:rPr>
             </w:pPr>
-            <w:proofErr w:type="spellStart"/>
             <w:r>
               <w:rPr>
                 <w:rFonts w:ascii="Times New Roman" w:eastAsia="Times New Roman" w:hAnsi="Times New Roman" w:cs="Times New Roman"/>
@@ -642,7 +568,6 @@
               </w:rPr>
               <w:t>lifeyear</w:t>
             </w:r>
-            <w:proofErr w:type="spellEnd"/>
           </w:p>
         </w:tc>
         <w:tc>
@@ -1008,34 +933,14 @@
                 <w:lang w:eastAsia="de-DE"/>
               </w:rPr>
             </w:pPr>
-            <w:proofErr w:type="spellStart"/>
-            <w:r>
-              <w:rPr>
-                <w:rFonts w:ascii="Times New Roman" w:eastAsia="Times New Roman" w:hAnsi="Times New Roman" w:cs="Times New Roman"/>
-                <w:color w:val="000000"/>
-                <w:lang w:eastAsia="de-DE"/>
-              </w:rPr>
-              <w:t>res</w:t>
-            </w:r>
-            <w:proofErr w:type="spellEnd"/>
-            <w:r>
-              <w:rPr>
-                <w:rFonts w:ascii="Times New Roman" w:eastAsia="Times New Roman" w:hAnsi="Times New Roman" w:cs="Times New Roman"/>
-                <w:color w:val="000000"/>
-                <w:lang w:eastAsia="de-DE"/>
-              </w:rPr>
-              <w:t xml:space="preserve"> </w:t>
-            </w:r>
-            <w:proofErr w:type="spellStart"/>
-            <w:r>
-              <w:rPr>
-                <w:rFonts w:ascii="Times New Roman" w:eastAsia="Times New Roman" w:hAnsi="Times New Roman" w:cs="Times New Roman"/>
-                <w:color w:val="000000"/>
-                <w:lang w:eastAsia="de-DE"/>
-              </w:rPr>
-              <w:t>mean</w:t>
-            </w:r>
-            <w:proofErr w:type="spellEnd"/>
+            <w:r>
+              <w:rPr>
+                <w:rFonts w:ascii="Times New Roman" w:eastAsia="Times New Roman" w:hAnsi="Times New Roman" w:cs="Times New Roman"/>
+                <w:color w:val="000000"/>
+                <w:lang w:eastAsia="de-DE"/>
+              </w:rPr>
+              <w:t>res mean</w:t>
+            </w:r>
           </w:p>
         </w:tc>
         <w:tc>
@@ -1194,27 +1099,15 @@
                 <w:lang w:eastAsia="de-DE"/>
               </w:rPr>
             </w:pPr>
-            <w:proofErr w:type="spellStart"/>
-            <w:r>
-              <w:rPr>
-                <w:rFonts w:ascii="Times New Roman" w:eastAsia="Times New Roman" w:hAnsi="Times New Roman" w:cs="Times New Roman"/>
-                <w:b/>
-                <w:bCs/>
-                <w:color w:val="000000"/>
-                <w:lang w:eastAsia="de-DE"/>
-              </w:rPr>
-              <w:t>lifeyear</w:t>
-            </w:r>
-            <w:proofErr w:type="spellEnd"/>
-            <w:r>
-              <w:rPr>
-                <w:rFonts w:ascii="Times New Roman" w:eastAsia="Times New Roman" w:hAnsi="Times New Roman" w:cs="Times New Roman"/>
-                <w:b/>
-                <w:bCs/>
-                <w:color w:val="000000"/>
-                <w:lang w:eastAsia="de-DE"/>
-              </w:rPr>
-              <w:t xml:space="preserve"> </w:t>
+            <w:r>
+              <w:rPr>
+                <w:rFonts w:ascii="Times New Roman" w:eastAsia="Times New Roman" w:hAnsi="Times New Roman" w:cs="Times New Roman"/>
+                <w:b/>
+                <w:bCs/>
+                <w:color w:val="000000"/>
+                <w:lang w:eastAsia="de-DE"/>
+              </w:rPr>
+              <w:t xml:space="preserve">lifeyear </w:t>
             </w:r>
             <w:r>
               <w:rPr>
@@ -1234,42 +1127,8 @@
                 <w:color w:val="000000"/>
                 <w:lang w:eastAsia="de-DE"/>
               </w:rPr>
-              <w:t xml:space="preserve"> </w:t>
-            </w:r>
-            <w:proofErr w:type="spellStart"/>
-            <w:r>
-              <w:rPr>
-                <w:rFonts w:ascii="Times New Roman" w:eastAsia="Times New Roman" w:hAnsi="Times New Roman" w:cs="Times New Roman"/>
-                <w:b/>
-                <w:bCs/>
-                <w:color w:val="000000"/>
-                <w:lang w:eastAsia="de-DE"/>
-              </w:rPr>
-              <w:t>res</w:t>
-            </w:r>
-            <w:proofErr w:type="spellEnd"/>
-            <w:r>
-              <w:rPr>
-                <w:rFonts w:ascii="Times New Roman" w:eastAsia="Times New Roman" w:hAnsi="Times New Roman" w:cs="Times New Roman"/>
-                <w:b/>
-                <w:bCs/>
-                <w:color w:val="000000"/>
-                <w:lang w:eastAsia="de-DE"/>
-              </w:rPr>
-              <w:t xml:space="preserve"> </w:t>
-            </w:r>
-            <w:proofErr w:type="spellStart"/>
-            <w:r>
-              <w:rPr>
-                <w:rFonts w:ascii="Times New Roman" w:eastAsia="Times New Roman" w:hAnsi="Times New Roman" w:cs="Times New Roman"/>
-                <w:b/>
-                <w:bCs/>
-                <w:color w:val="000000"/>
-                <w:lang w:eastAsia="de-DE"/>
-              </w:rPr>
-              <w:t>mean</w:t>
-            </w:r>
-            <w:proofErr w:type="spellEnd"/>
+              <w:t xml:space="preserve"> res mean</w:t>
+            </w:r>
           </w:p>
         </w:tc>
         <w:tc>
@@ -1463,18 +1322,8 @@
                 <w:color w:val="000000"/>
                 <w:lang w:eastAsia="de-DE"/>
               </w:rPr>
-              <w:t xml:space="preserve">Sr </w:t>
-            </w:r>
-            <w:proofErr w:type="spellStart"/>
-            <w:r>
-              <w:rPr>
-                <w:rFonts w:ascii="Times New Roman" w:eastAsia="Times New Roman" w:hAnsi="Times New Roman" w:cs="Times New Roman"/>
-                <w:color w:val="000000"/>
-                <w:lang w:eastAsia="de-DE"/>
-              </w:rPr>
-              <w:t>mean</w:t>
-            </w:r>
-            <w:proofErr w:type="spellEnd"/>
+              <w:t>Sr mean</w:t>
+            </w:r>
           </w:p>
         </w:tc>
         <w:tc>
@@ -1646,41 +1495,13 @@
                 <w:lang w:eastAsia="de-DE"/>
               </w:rPr>
             </w:pPr>
-            <w:proofErr w:type="spellStart"/>
-            <w:r>
-              <w:rPr>
-                <w:rFonts w:ascii="Times New Roman" w:eastAsia="Times New Roman" w:hAnsi="Times New Roman" w:cs="Times New Roman"/>
-                <w:color w:val="000000"/>
-                <w:lang w:eastAsia="de-DE"/>
-              </w:rPr>
-              <w:t>clust</w:t>
-            </w:r>
-            <w:proofErr w:type="spellEnd"/>
-            <w:r>
-              <w:rPr>
-                <w:rFonts w:ascii="Times New Roman" w:eastAsia="Times New Roman" w:hAnsi="Times New Roman" w:cs="Times New Roman"/>
-                <w:color w:val="000000"/>
-                <w:lang w:eastAsia="de-DE"/>
-              </w:rPr>
-              <w:t xml:space="preserve"> [</w:t>
-            </w:r>
-            <w:proofErr w:type="spellStart"/>
-            <w:r>
-              <w:rPr>
-                <w:rFonts w:ascii="Times New Roman" w:eastAsia="Times New Roman" w:hAnsi="Times New Roman" w:cs="Times New Roman"/>
-                <w:color w:val="000000"/>
-                <w:lang w:eastAsia="de-DE"/>
-              </w:rPr>
-              <w:t>F_IntS</w:t>
-            </w:r>
-            <w:proofErr w:type="spellEnd"/>
-            <w:r>
-              <w:rPr>
-                <w:rFonts w:ascii="Times New Roman" w:eastAsia="Times New Roman" w:hAnsi="Times New Roman" w:cs="Times New Roman"/>
-                <w:color w:val="000000"/>
-                <w:lang w:eastAsia="de-DE"/>
-              </w:rPr>
-              <w:t>]</w:t>
+            <w:r>
+              <w:rPr>
+                <w:rFonts w:ascii="Times New Roman" w:eastAsia="Times New Roman" w:hAnsi="Times New Roman" w:cs="Times New Roman"/>
+                <w:color w:val="000000"/>
+                <w:lang w:eastAsia="de-DE"/>
+              </w:rPr>
+              <w:t>clust [F_IntS]</w:t>
             </w:r>
           </w:p>
         </w:tc>
@@ -1838,41 +1659,13 @@
                 <w:lang w:eastAsia="de-DE"/>
               </w:rPr>
             </w:pPr>
-            <w:proofErr w:type="spellStart"/>
-            <w:r>
-              <w:rPr>
-                <w:rFonts w:ascii="Times New Roman" w:eastAsia="Times New Roman" w:hAnsi="Times New Roman" w:cs="Times New Roman"/>
-                <w:color w:val="000000"/>
-                <w:lang w:eastAsia="de-DE"/>
-              </w:rPr>
-              <w:t>clust</w:t>
-            </w:r>
-            <w:proofErr w:type="spellEnd"/>
-            <w:r>
-              <w:rPr>
-                <w:rFonts w:ascii="Times New Roman" w:eastAsia="Times New Roman" w:hAnsi="Times New Roman" w:cs="Times New Roman"/>
-                <w:color w:val="000000"/>
-                <w:lang w:eastAsia="de-DE"/>
-              </w:rPr>
-              <w:t xml:space="preserve"> [</w:t>
-            </w:r>
-            <w:proofErr w:type="spellStart"/>
-            <w:r>
-              <w:rPr>
-                <w:rFonts w:ascii="Times New Roman" w:eastAsia="Times New Roman" w:hAnsi="Times New Roman" w:cs="Times New Roman"/>
-                <w:color w:val="000000"/>
-                <w:lang w:eastAsia="de-DE"/>
-              </w:rPr>
-              <w:t>F_LowS</w:t>
-            </w:r>
-            <w:proofErr w:type="spellEnd"/>
-            <w:r>
-              <w:rPr>
-                <w:rFonts w:ascii="Times New Roman" w:eastAsia="Times New Roman" w:hAnsi="Times New Roman" w:cs="Times New Roman"/>
-                <w:color w:val="000000"/>
-                <w:lang w:eastAsia="de-DE"/>
-              </w:rPr>
-              <w:t>]</w:t>
+            <w:r>
+              <w:rPr>
+                <w:rFonts w:ascii="Times New Roman" w:eastAsia="Times New Roman" w:hAnsi="Times New Roman" w:cs="Times New Roman"/>
+                <w:color w:val="000000"/>
+                <w:lang w:eastAsia="de-DE"/>
+              </w:rPr>
+              <w:t>clust [F_LowS]</w:t>
             </w:r>
           </w:p>
         </w:tc>
@@ -2030,41 +1823,13 @@
                 <w:lang w:eastAsia="de-DE"/>
               </w:rPr>
             </w:pPr>
-            <w:proofErr w:type="spellStart"/>
-            <w:r>
-              <w:rPr>
-                <w:rFonts w:ascii="Times New Roman" w:eastAsia="Times New Roman" w:hAnsi="Times New Roman" w:cs="Times New Roman"/>
-                <w:color w:val="000000"/>
-                <w:lang w:eastAsia="de-DE"/>
-              </w:rPr>
-              <w:t>clust</w:t>
-            </w:r>
-            <w:proofErr w:type="spellEnd"/>
-            <w:r>
-              <w:rPr>
-                <w:rFonts w:ascii="Times New Roman" w:eastAsia="Times New Roman" w:hAnsi="Times New Roman" w:cs="Times New Roman"/>
-                <w:color w:val="000000"/>
-                <w:lang w:eastAsia="de-DE"/>
-              </w:rPr>
-              <w:t xml:space="preserve"> [</w:t>
-            </w:r>
-            <w:proofErr w:type="spellStart"/>
-            <w:r>
-              <w:rPr>
-                <w:rFonts w:ascii="Times New Roman" w:eastAsia="Times New Roman" w:hAnsi="Times New Roman" w:cs="Times New Roman"/>
-                <w:color w:val="000000"/>
-                <w:lang w:eastAsia="de-DE"/>
-              </w:rPr>
-              <w:t>S_HighS</w:t>
-            </w:r>
-            <w:proofErr w:type="spellEnd"/>
-            <w:r>
-              <w:rPr>
-                <w:rFonts w:ascii="Times New Roman" w:eastAsia="Times New Roman" w:hAnsi="Times New Roman" w:cs="Times New Roman"/>
-                <w:color w:val="000000"/>
-                <w:lang w:eastAsia="de-DE"/>
-              </w:rPr>
-              <w:t>]</w:t>
+            <w:r>
+              <w:rPr>
+                <w:rFonts w:ascii="Times New Roman" w:eastAsia="Times New Roman" w:hAnsi="Times New Roman" w:cs="Times New Roman"/>
+                <w:color w:val="000000"/>
+                <w:lang w:eastAsia="de-DE"/>
+              </w:rPr>
+              <w:t>clust [S_HighS]</w:t>
             </w:r>
           </w:p>
         </w:tc>
@@ -2222,41 +1987,13 @@
                 <w:lang w:eastAsia="de-DE"/>
               </w:rPr>
             </w:pPr>
-            <w:proofErr w:type="spellStart"/>
-            <w:r>
-              <w:rPr>
-                <w:rFonts w:ascii="Times New Roman" w:eastAsia="Times New Roman" w:hAnsi="Times New Roman" w:cs="Times New Roman"/>
-                <w:color w:val="000000"/>
-                <w:lang w:eastAsia="de-DE"/>
-              </w:rPr>
-              <w:t>clust</w:t>
-            </w:r>
-            <w:proofErr w:type="spellEnd"/>
-            <w:r>
-              <w:rPr>
-                <w:rFonts w:ascii="Times New Roman" w:eastAsia="Times New Roman" w:hAnsi="Times New Roman" w:cs="Times New Roman"/>
-                <w:color w:val="000000"/>
-                <w:lang w:eastAsia="de-DE"/>
-              </w:rPr>
-              <w:t xml:space="preserve"> [</w:t>
-            </w:r>
-            <w:proofErr w:type="spellStart"/>
-            <w:r>
-              <w:rPr>
-                <w:rFonts w:ascii="Times New Roman" w:eastAsia="Times New Roman" w:hAnsi="Times New Roman" w:cs="Times New Roman"/>
-                <w:color w:val="000000"/>
-                <w:lang w:eastAsia="de-DE"/>
-              </w:rPr>
-              <w:t>S_IntS</w:t>
-            </w:r>
-            <w:proofErr w:type="spellEnd"/>
-            <w:r>
-              <w:rPr>
-                <w:rFonts w:ascii="Times New Roman" w:eastAsia="Times New Roman" w:hAnsi="Times New Roman" w:cs="Times New Roman"/>
-                <w:color w:val="000000"/>
-                <w:lang w:eastAsia="de-DE"/>
-              </w:rPr>
-              <w:t>]</w:t>
+            <w:r>
+              <w:rPr>
+                <w:rFonts w:ascii="Times New Roman" w:eastAsia="Times New Roman" w:hAnsi="Times New Roman" w:cs="Times New Roman"/>
+                <w:color w:val="000000"/>
+                <w:lang w:eastAsia="de-DE"/>
+              </w:rPr>
+              <w:t>clust [S_IntS]</w:t>
             </w:r>
           </w:p>
         </w:tc>
@@ -2414,41 +2151,13 @@
                 <w:lang w:eastAsia="de-DE"/>
               </w:rPr>
             </w:pPr>
-            <w:proofErr w:type="spellStart"/>
-            <w:r>
-              <w:rPr>
-                <w:rFonts w:ascii="Times New Roman" w:eastAsia="Times New Roman" w:hAnsi="Times New Roman" w:cs="Times New Roman"/>
-                <w:color w:val="000000"/>
-                <w:lang w:eastAsia="de-DE"/>
-              </w:rPr>
-              <w:t>clust</w:t>
-            </w:r>
-            <w:proofErr w:type="spellEnd"/>
-            <w:r>
-              <w:rPr>
-                <w:rFonts w:ascii="Times New Roman" w:eastAsia="Times New Roman" w:hAnsi="Times New Roman" w:cs="Times New Roman"/>
-                <w:color w:val="000000"/>
-                <w:lang w:eastAsia="de-DE"/>
-              </w:rPr>
-              <w:t xml:space="preserve"> [</w:t>
-            </w:r>
-            <w:proofErr w:type="spellStart"/>
-            <w:r>
-              <w:rPr>
-                <w:rFonts w:ascii="Times New Roman" w:eastAsia="Times New Roman" w:hAnsi="Times New Roman" w:cs="Times New Roman"/>
-                <w:color w:val="000000"/>
-                <w:lang w:eastAsia="de-DE"/>
-              </w:rPr>
-              <w:t>S_LowS</w:t>
-            </w:r>
-            <w:proofErr w:type="spellEnd"/>
-            <w:r>
-              <w:rPr>
-                <w:rFonts w:ascii="Times New Roman" w:eastAsia="Times New Roman" w:hAnsi="Times New Roman" w:cs="Times New Roman"/>
-                <w:color w:val="000000"/>
-                <w:lang w:eastAsia="de-DE"/>
-              </w:rPr>
-              <w:t>]</w:t>
+            <w:r>
+              <w:rPr>
+                <w:rFonts w:ascii="Times New Roman" w:eastAsia="Times New Roman" w:hAnsi="Times New Roman" w:cs="Times New Roman"/>
+                <w:color w:val="000000"/>
+                <w:lang w:eastAsia="de-DE"/>
+              </w:rPr>
+              <w:t>clust [S_LowS]</w:t>
             </w:r>
           </w:p>
         </w:tc>
@@ -2807,71 +2516,15 @@
                 <w:lang w:eastAsia="de-DE"/>
               </w:rPr>
             </w:pPr>
-            <w:proofErr w:type="spellStart"/>
-            <w:r>
-              <w:rPr>
-                <w:rFonts w:ascii="Times New Roman" w:eastAsia="Times New Roman" w:hAnsi="Times New Roman" w:cs="Times New Roman"/>
-                <w:b/>
-                <w:bCs/>
-                <w:color w:val="000000"/>
-                <w:lang w:eastAsia="de-DE"/>
-              </w:rPr>
-              <w:t>lifeyear</w:t>
-            </w:r>
-            <w:proofErr w:type="spellEnd"/>
-            <w:r>
-              <w:rPr>
-                <w:rFonts w:ascii="Times New Roman" w:eastAsia="Times New Roman" w:hAnsi="Times New Roman" w:cs="Times New Roman"/>
-                <w:b/>
-                <w:bCs/>
-                <w:color w:val="000000"/>
-                <w:lang w:eastAsia="de-DE"/>
-              </w:rPr>
-              <w:t xml:space="preserve"> * </w:t>
-            </w:r>
-            <w:proofErr w:type="spellStart"/>
-            <w:r>
-              <w:rPr>
-                <w:rFonts w:ascii="Times New Roman" w:eastAsia="Times New Roman" w:hAnsi="Times New Roman" w:cs="Times New Roman"/>
-                <w:b/>
-                <w:bCs/>
-                <w:color w:val="000000"/>
-                <w:lang w:eastAsia="de-DE"/>
-              </w:rPr>
-              <w:t>clust</w:t>
-            </w:r>
-            <w:proofErr w:type="spellEnd"/>
-            <w:r>
-              <w:rPr>
-                <w:rFonts w:ascii="Times New Roman" w:eastAsia="Times New Roman" w:hAnsi="Times New Roman" w:cs="Times New Roman"/>
-                <w:b/>
-                <w:bCs/>
-                <w:color w:val="000000"/>
-                <w:lang w:eastAsia="de-DE"/>
-              </w:rPr>
-              <w:t xml:space="preserve"> [</w:t>
-            </w:r>
-            <w:proofErr w:type="spellStart"/>
-            <w:r>
-              <w:rPr>
-                <w:rFonts w:ascii="Times New Roman" w:eastAsia="Times New Roman" w:hAnsi="Times New Roman" w:cs="Times New Roman"/>
-                <w:b/>
-                <w:bCs/>
-                <w:color w:val="000000"/>
-                <w:lang w:eastAsia="de-DE"/>
-              </w:rPr>
-              <w:t>F_IntS</w:t>
-            </w:r>
-            <w:proofErr w:type="spellEnd"/>
-            <w:r>
-              <w:rPr>
-                <w:rFonts w:ascii="Times New Roman" w:eastAsia="Times New Roman" w:hAnsi="Times New Roman" w:cs="Times New Roman"/>
-                <w:b/>
-                <w:bCs/>
-                <w:color w:val="000000"/>
-                <w:lang w:eastAsia="de-DE"/>
-              </w:rPr>
-              <w:t>]</w:t>
+            <w:r>
+              <w:rPr>
+                <w:rFonts w:ascii="Times New Roman" w:eastAsia="Times New Roman" w:hAnsi="Times New Roman" w:cs="Times New Roman"/>
+                <w:b/>
+                <w:bCs/>
+                <w:color w:val="000000"/>
+                <w:lang w:eastAsia="de-DE"/>
+              </w:rPr>
+              <w:t>lifeyear * clust [F_IntS]</w:t>
             </w:r>
           </w:p>
         </w:tc>
@@ -3062,71 +2715,15 @@
                 <w:lang w:eastAsia="de-DE"/>
               </w:rPr>
             </w:pPr>
-            <w:proofErr w:type="spellStart"/>
-            <w:r>
-              <w:rPr>
-                <w:rFonts w:ascii="Times New Roman" w:eastAsia="Times New Roman" w:hAnsi="Times New Roman" w:cs="Times New Roman"/>
-                <w:b/>
-                <w:bCs/>
-                <w:color w:val="000000"/>
-                <w:lang w:eastAsia="de-DE"/>
-              </w:rPr>
-              <w:t>lifeyear</w:t>
-            </w:r>
-            <w:proofErr w:type="spellEnd"/>
-            <w:r>
-              <w:rPr>
-                <w:rFonts w:ascii="Times New Roman" w:eastAsia="Times New Roman" w:hAnsi="Times New Roman" w:cs="Times New Roman"/>
-                <w:b/>
-                <w:bCs/>
-                <w:color w:val="000000"/>
-                <w:lang w:eastAsia="de-DE"/>
-              </w:rPr>
-              <w:t xml:space="preserve"> * </w:t>
-            </w:r>
-            <w:proofErr w:type="spellStart"/>
-            <w:r>
-              <w:rPr>
-                <w:rFonts w:ascii="Times New Roman" w:eastAsia="Times New Roman" w:hAnsi="Times New Roman" w:cs="Times New Roman"/>
-                <w:b/>
-                <w:bCs/>
-                <w:color w:val="000000"/>
-                <w:lang w:eastAsia="de-DE"/>
-              </w:rPr>
-              <w:t>clust</w:t>
-            </w:r>
-            <w:proofErr w:type="spellEnd"/>
-            <w:r>
-              <w:rPr>
-                <w:rFonts w:ascii="Times New Roman" w:eastAsia="Times New Roman" w:hAnsi="Times New Roman" w:cs="Times New Roman"/>
-                <w:b/>
-                <w:bCs/>
-                <w:color w:val="000000"/>
-                <w:lang w:eastAsia="de-DE"/>
-              </w:rPr>
-              <w:t xml:space="preserve"> [</w:t>
-            </w:r>
-            <w:proofErr w:type="spellStart"/>
-            <w:r>
-              <w:rPr>
-                <w:rFonts w:ascii="Times New Roman" w:eastAsia="Times New Roman" w:hAnsi="Times New Roman" w:cs="Times New Roman"/>
-                <w:b/>
-                <w:bCs/>
-                <w:color w:val="000000"/>
-                <w:lang w:eastAsia="de-DE"/>
-              </w:rPr>
-              <w:t>F_LowS</w:t>
-            </w:r>
-            <w:proofErr w:type="spellEnd"/>
-            <w:r>
-              <w:rPr>
-                <w:rFonts w:ascii="Times New Roman" w:eastAsia="Times New Roman" w:hAnsi="Times New Roman" w:cs="Times New Roman"/>
-                <w:b/>
-                <w:bCs/>
-                <w:color w:val="000000"/>
-                <w:lang w:eastAsia="de-DE"/>
-              </w:rPr>
-              <w:t>]</w:t>
+            <w:r>
+              <w:rPr>
+                <w:rFonts w:ascii="Times New Roman" w:eastAsia="Times New Roman" w:hAnsi="Times New Roman" w:cs="Times New Roman"/>
+                <w:b/>
+                <w:bCs/>
+                <w:color w:val="000000"/>
+                <w:lang w:eastAsia="de-DE"/>
+              </w:rPr>
+              <w:t>lifeyear * clust [F_LowS]</w:t>
             </w:r>
           </w:p>
         </w:tc>
@@ -3317,71 +2914,15 @@
                 <w:lang w:eastAsia="de-DE"/>
               </w:rPr>
             </w:pPr>
-            <w:proofErr w:type="spellStart"/>
-            <w:r>
-              <w:rPr>
-                <w:rFonts w:ascii="Times New Roman" w:eastAsia="Times New Roman" w:hAnsi="Times New Roman" w:cs="Times New Roman"/>
-                <w:b/>
-                <w:bCs/>
-                <w:color w:val="000000"/>
-                <w:lang w:eastAsia="de-DE"/>
-              </w:rPr>
-              <w:t>lifeyear</w:t>
-            </w:r>
-            <w:proofErr w:type="spellEnd"/>
-            <w:r>
-              <w:rPr>
-                <w:rFonts w:ascii="Times New Roman" w:eastAsia="Times New Roman" w:hAnsi="Times New Roman" w:cs="Times New Roman"/>
-                <w:b/>
-                <w:bCs/>
-                <w:color w:val="000000"/>
-                <w:lang w:eastAsia="de-DE"/>
-              </w:rPr>
-              <w:t xml:space="preserve"> * </w:t>
-            </w:r>
-            <w:proofErr w:type="spellStart"/>
-            <w:r>
-              <w:rPr>
-                <w:rFonts w:ascii="Times New Roman" w:eastAsia="Times New Roman" w:hAnsi="Times New Roman" w:cs="Times New Roman"/>
-                <w:b/>
-                <w:bCs/>
-                <w:color w:val="000000"/>
-                <w:lang w:eastAsia="de-DE"/>
-              </w:rPr>
-              <w:t>clust</w:t>
-            </w:r>
-            <w:proofErr w:type="spellEnd"/>
-            <w:r>
-              <w:rPr>
-                <w:rFonts w:ascii="Times New Roman" w:eastAsia="Times New Roman" w:hAnsi="Times New Roman" w:cs="Times New Roman"/>
-                <w:b/>
-                <w:bCs/>
-                <w:color w:val="000000"/>
-                <w:lang w:eastAsia="de-DE"/>
-              </w:rPr>
-              <w:t xml:space="preserve"> [</w:t>
-            </w:r>
-            <w:proofErr w:type="spellStart"/>
-            <w:r>
-              <w:rPr>
-                <w:rFonts w:ascii="Times New Roman" w:eastAsia="Times New Roman" w:hAnsi="Times New Roman" w:cs="Times New Roman"/>
-                <w:b/>
-                <w:bCs/>
-                <w:color w:val="000000"/>
-                <w:lang w:eastAsia="de-DE"/>
-              </w:rPr>
-              <w:t>S_HighS</w:t>
-            </w:r>
-            <w:proofErr w:type="spellEnd"/>
-            <w:r>
-              <w:rPr>
-                <w:rFonts w:ascii="Times New Roman" w:eastAsia="Times New Roman" w:hAnsi="Times New Roman" w:cs="Times New Roman"/>
-                <w:b/>
-                <w:bCs/>
-                <w:color w:val="000000"/>
-                <w:lang w:eastAsia="de-DE"/>
-              </w:rPr>
-              <w:t>]</w:t>
+            <w:r>
+              <w:rPr>
+                <w:rFonts w:ascii="Times New Roman" w:eastAsia="Times New Roman" w:hAnsi="Times New Roman" w:cs="Times New Roman"/>
+                <w:b/>
+                <w:bCs/>
+                <w:color w:val="000000"/>
+                <w:lang w:eastAsia="de-DE"/>
+              </w:rPr>
+              <w:t>lifeyear * clust [S_HighS]</w:t>
             </w:r>
           </w:p>
         </w:tc>
@@ -3572,71 +3113,15 @@
                 <w:lang w:eastAsia="de-DE"/>
               </w:rPr>
             </w:pPr>
-            <w:proofErr w:type="spellStart"/>
-            <w:r>
-              <w:rPr>
-                <w:rFonts w:ascii="Times New Roman" w:eastAsia="Times New Roman" w:hAnsi="Times New Roman" w:cs="Times New Roman"/>
-                <w:b/>
-                <w:bCs/>
-                <w:color w:val="000000"/>
-                <w:lang w:eastAsia="de-DE"/>
-              </w:rPr>
-              <w:t>lifeyear</w:t>
-            </w:r>
-            <w:proofErr w:type="spellEnd"/>
-            <w:r>
-              <w:rPr>
-                <w:rFonts w:ascii="Times New Roman" w:eastAsia="Times New Roman" w:hAnsi="Times New Roman" w:cs="Times New Roman"/>
-                <w:b/>
-                <w:bCs/>
-                <w:color w:val="000000"/>
-                <w:lang w:eastAsia="de-DE"/>
-              </w:rPr>
-              <w:t xml:space="preserve"> * </w:t>
-            </w:r>
-            <w:proofErr w:type="spellStart"/>
-            <w:r>
-              <w:rPr>
-                <w:rFonts w:ascii="Times New Roman" w:eastAsia="Times New Roman" w:hAnsi="Times New Roman" w:cs="Times New Roman"/>
-                <w:b/>
-                <w:bCs/>
-                <w:color w:val="000000"/>
-                <w:lang w:eastAsia="de-DE"/>
-              </w:rPr>
-              <w:t>clust</w:t>
-            </w:r>
-            <w:proofErr w:type="spellEnd"/>
-            <w:r>
-              <w:rPr>
-                <w:rFonts w:ascii="Times New Roman" w:eastAsia="Times New Roman" w:hAnsi="Times New Roman" w:cs="Times New Roman"/>
-                <w:b/>
-                <w:bCs/>
-                <w:color w:val="000000"/>
-                <w:lang w:eastAsia="de-DE"/>
-              </w:rPr>
-              <w:t xml:space="preserve"> [</w:t>
-            </w:r>
-            <w:proofErr w:type="spellStart"/>
-            <w:r>
-              <w:rPr>
-                <w:rFonts w:ascii="Times New Roman" w:eastAsia="Times New Roman" w:hAnsi="Times New Roman" w:cs="Times New Roman"/>
-                <w:b/>
-                <w:bCs/>
-                <w:color w:val="000000"/>
-                <w:lang w:eastAsia="de-DE"/>
-              </w:rPr>
-              <w:t>S_IntS</w:t>
-            </w:r>
-            <w:proofErr w:type="spellEnd"/>
-            <w:r>
-              <w:rPr>
-                <w:rFonts w:ascii="Times New Roman" w:eastAsia="Times New Roman" w:hAnsi="Times New Roman" w:cs="Times New Roman"/>
-                <w:b/>
-                <w:bCs/>
-                <w:color w:val="000000"/>
-                <w:lang w:eastAsia="de-DE"/>
-              </w:rPr>
-              <w:t>]</w:t>
+            <w:r>
+              <w:rPr>
+                <w:rFonts w:ascii="Times New Roman" w:eastAsia="Times New Roman" w:hAnsi="Times New Roman" w:cs="Times New Roman"/>
+                <w:b/>
+                <w:bCs/>
+                <w:color w:val="000000"/>
+                <w:lang w:eastAsia="de-DE"/>
+              </w:rPr>
+              <w:t>lifeyear * clust [S_IntS]</w:t>
             </w:r>
           </w:p>
         </w:tc>
@@ -3827,71 +3312,15 @@
                 <w:lang w:eastAsia="de-DE"/>
               </w:rPr>
             </w:pPr>
-            <w:proofErr w:type="spellStart"/>
-            <w:r>
-              <w:rPr>
-                <w:rFonts w:ascii="Times New Roman" w:eastAsia="Times New Roman" w:hAnsi="Times New Roman" w:cs="Times New Roman"/>
-                <w:b/>
-                <w:bCs/>
-                <w:color w:val="000000"/>
-                <w:lang w:eastAsia="de-DE"/>
-              </w:rPr>
-              <w:t>lifeyear</w:t>
-            </w:r>
-            <w:proofErr w:type="spellEnd"/>
-            <w:r>
-              <w:rPr>
-                <w:rFonts w:ascii="Times New Roman" w:eastAsia="Times New Roman" w:hAnsi="Times New Roman" w:cs="Times New Roman"/>
-                <w:b/>
-                <w:bCs/>
-                <w:color w:val="000000"/>
-                <w:lang w:eastAsia="de-DE"/>
-              </w:rPr>
-              <w:t xml:space="preserve"> * </w:t>
-            </w:r>
-            <w:proofErr w:type="spellStart"/>
-            <w:r>
-              <w:rPr>
-                <w:rFonts w:ascii="Times New Roman" w:eastAsia="Times New Roman" w:hAnsi="Times New Roman" w:cs="Times New Roman"/>
-                <w:b/>
-                <w:bCs/>
-                <w:color w:val="000000"/>
-                <w:lang w:eastAsia="de-DE"/>
-              </w:rPr>
-              <w:t>clust</w:t>
-            </w:r>
-            <w:proofErr w:type="spellEnd"/>
-            <w:r>
-              <w:rPr>
-                <w:rFonts w:ascii="Times New Roman" w:eastAsia="Times New Roman" w:hAnsi="Times New Roman" w:cs="Times New Roman"/>
-                <w:b/>
-                <w:bCs/>
-                <w:color w:val="000000"/>
-                <w:lang w:eastAsia="de-DE"/>
-              </w:rPr>
-              <w:t xml:space="preserve"> [</w:t>
-            </w:r>
-            <w:proofErr w:type="spellStart"/>
-            <w:r>
-              <w:rPr>
-                <w:rFonts w:ascii="Times New Roman" w:eastAsia="Times New Roman" w:hAnsi="Times New Roman" w:cs="Times New Roman"/>
-                <w:b/>
-                <w:bCs/>
-                <w:color w:val="000000"/>
-                <w:lang w:eastAsia="de-DE"/>
-              </w:rPr>
-              <w:t>S_LowS</w:t>
-            </w:r>
-            <w:proofErr w:type="spellEnd"/>
-            <w:r>
-              <w:rPr>
-                <w:rFonts w:ascii="Times New Roman" w:eastAsia="Times New Roman" w:hAnsi="Times New Roman" w:cs="Times New Roman"/>
-                <w:b/>
-                <w:bCs/>
-                <w:color w:val="000000"/>
-                <w:lang w:eastAsia="de-DE"/>
-              </w:rPr>
-              <w:t>]</w:t>
+            <w:r>
+              <w:rPr>
+                <w:rFonts w:ascii="Times New Roman" w:eastAsia="Times New Roman" w:hAnsi="Times New Roman" w:cs="Times New Roman"/>
+                <w:b/>
+                <w:bCs/>
+                <w:color w:val="000000"/>
+                <w:lang w:eastAsia="de-DE"/>
+              </w:rPr>
+              <w:t>lifeyear * clust [S_LowS]</w:t>
             </w:r>
           </w:p>
         </w:tc>
@@ -4091,20 +3520,8 @@
                 <w:color w:val="000000"/>
                 <w:lang w:eastAsia="de-DE"/>
               </w:rPr>
-              <w:t xml:space="preserve">Random </w:t>
-            </w:r>
-            <w:proofErr w:type="spellStart"/>
-            <w:r>
-              <w:rPr>
-                <w:rFonts w:ascii="Times New Roman" w:eastAsia="Times New Roman" w:hAnsi="Times New Roman" w:cs="Times New Roman"/>
-                <w:b/>
-                <w:bCs/>
-                <w:color w:val="000000"/>
-                <w:lang w:eastAsia="de-DE"/>
-              </w:rPr>
-              <w:t>Effects</w:t>
-            </w:r>
-            <w:proofErr w:type="spellEnd"/>
+              <w:t>Random Effects</w:t>
+            </w:r>
           </w:p>
         </w:tc>
         <w:tc>
@@ -4171,27 +3588,7 @@
                 <w:color w:val="000000"/>
                 <w:lang w:eastAsia="de-DE"/>
               </w:rPr>
-              <w:t xml:space="preserve"> S</w:t>
-            </w:r>
-            <w:r>
-              <w:rPr>
-                <w:rFonts w:ascii="Calibri" w:eastAsia="Times New Roman" w:hAnsi="Calibri" w:cs="Calibri"/>
-                <w:b/>
-                <w:bCs/>
-                <w:color w:val="000000"/>
-                <w:lang w:eastAsia="de-DE"/>
-              </w:rPr>
-              <w:t>D</w:t>
-            </w:r>
-            <w:r>
-              <w:rPr>
-                <w:rFonts w:ascii="Calibri" w:eastAsia="Times New Roman" w:hAnsi="Calibri" w:cs="Calibri"/>
-                <w:b/>
-                <w:bCs/>
-                <w:color w:val="000000"/>
-                <w:lang w:eastAsia="de-DE"/>
-              </w:rPr>
-              <w:t>)</w:t>
+              <w:t xml:space="preserve"> SD)</w:t>
             </w:r>
           </w:p>
         </w:tc>
@@ -4229,20 +3626,8 @@
                 <w:color w:val="000000"/>
                 <w:lang w:eastAsia="de-DE"/>
               </w:rPr>
-              <w:t>t-</w:t>
-            </w:r>
-            <w:proofErr w:type="spellStart"/>
-            <w:r>
-              <w:rPr>
-                <w:rFonts w:ascii="Times New Roman" w:eastAsia="Times New Roman" w:hAnsi="Times New Roman" w:cs="Times New Roman"/>
-                <w:b/>
-                <w:bCs/>
-                <w:color w:val="000000"/>
-                <w:lang w:eastAsia="de-DE"/>
-              </w:rPr>
-              <w:t>value</w:t>
-            </w:r>
-            <w:proofErr w:type="spellEnd"/>
+              <w:t>t-value</w:t>
+            </w:r>
           </w:p>
         </w:tc>
         <w:tc>
@@ -4326,20 +3711,8 @@
                 <w:color w:val="000000"/>
                 <w:lang w:eastAsia="de-DE"/>
               </w:rPr>
-              <w:t>-</w:t>
-            </w:r>
-            <w:proofErr w:type="spellStart"/>
-            <w:r>
-              <w:rPr>
-                <w:rFonts w:ascii="Times New Roman" w:eastAsia="Times New Roman" w:hAnsi="Times New Roman" w:cs="Times New Roman"/>
-                <w:b/>
-                <w:bCs/>
-                <w:color w:val="000000"/>
-                <w:lang w:eastAsia="de-DE"/>
-              </w:rPr>
-              <w:t>value</w:t>
-            </w:r>
-            <w:proofErr w:type="spellEnd"/>
+              <w:t>-value</w:t>
+            </w:r>
           </w:p>
         </w:tc>
       </w:tr>
@@ -4369,7 +3742,6 @@
                 <w:lang w:eastAsia="de-DE"/>
               </w:rPr>
             </w:pPr>
-            <w:proofErr w:type="spellStart"/>
             <w:r>
               <w:rPr>
                 <w:rFonts w:ascii="Times New Roman" w:eastAsia="Times New Roman" w:hAnsi="Times New Roman" w:cs="Times New Roman"/>
@@ -4378,7 +3750,6 @@
               </w:rPr>
               <w:t>waterbody</w:t>
             </w:r>
-            <w:proofErr w:type="spellEnd"/>
           </w:p>
         </w:tc>
         <w:tc>

</xml_diff>

<commit_message>
Separated lagoon & FW cluster effect figures from temperature effects & added temp scale
</commit_message>
<xml_diff>
--- a/Tables/Table_mixed-model.docx
+++ b/Tables/Table_mixed-model.docx
@@ -34,7 +34,7 @@
             <w:tcBorders>
               <w:top w:val="single" w:sz="12" w:space="0" w:color="auto"/>
               <w:left w:val="nil"/>
-              <w:bottom w:val="single" w:sz="4" w:space="0" w:color="auto"/>
+              <w:bottom w:val="single" w:sz="12" w:space="0" w:color="auto"/>
               <w:right w:val="nil"/>
             </w:tcBorders>
             <w:shd w:val="clear" w:color="auto" w:fill="auto"/>
@@ -240,17 +240,7 @@
                 <w:color w:val="000000"/>
                 <w:lang w:eastAsia="de-DE"/>
               </w:rPr>
-              <w:t xml:space="preserve"> </w:t>
-            </w:r>
-            <w:r>
-              <w:rPr>
-                <w:rFonts w:ascii="Calibri" w:eastAsia="Times New Roman" w:hAnsi="Calibri" w:cs="Calibri"/>
-                <w:b/>
-                <w:bCs/>
-                <w:color w:val="000000"/>
-                <w:lang w:eastAsia="de-DE"/>
-              </w:rPr>
-              <w:t>SE)</w:t>
+              <w:t xml:space="preserve"> SE)</w:t>
             </w:r>
           </w:p>
         </w:tc>
@@ -592,16 +582,14 @@
                 <w:lang w:eastAsia="de-DE"/>
               </w:rPr>
             </w:pPr>
-            <w:proofErr w:type="spellStart"/>
-            <w:r>
-              <w:rPr>
-                <w:rFonts w:ascii="Times New Roman" w:eastAsia="Times New Roman" w:hAnsi="Times New Roman" w:cs="Times New Roman"/>
-                <w:color w:val="000000"/>
-                <w:lang w:eastAsia="de-DE"/>
-              </w:rPr>
-              <w:t>lifeyear</w:t>
-            </w:r>
-            <w:proofErr w:type="spellEnd"/>
+            <w:r>
+              <w:rPr>
+                <w:rFonts w:ascii="Times New Roman" w:eastAsia="Times New Roman" w:hAnsi="Times New Roman" w:cs="Times New Roman"/>
+                <w:color w:val="000000"/>
+                <w:lang w:eastAsia="de-DE"/>
+              </w:rPr>
+              <w:t>Age</w:t>
+            </w:r>
           </w:p>
         </w:tc>
         <w:tc>
@@ -767,7 +755,7 @@
                 <w:color w:val="000000"/>
                 <w:lang w:eastAsia="de-DE"/>
               </w:rPr>
-              <w:t>lifeyear</w:t>
+              <w:t>Age</w:t>
             </w:r>
             <w:r>
               <w:rPr>
@@ -970,7 +958,7 @@
                 <w:color w:val="000000"/>
                 <w:lang w:eastAsia="de-DE"/>
               </w:rPr>
-              <w:t>res</w:t>
+              <w:t>mean</w:t>
             </w:r>
             <w:proofErr w:type="spellEnd"/>
             <w:r>
@@ -979,18 +967,8 @@
                 <w:color w:val="000000"/>
                 <w:lang w:eastAsia="de-DE"/>
               </w:rPr>
-              <w:t xml:space="preserve"> </w:t>
-            </w:r>
-            <w:proofErr w:type="spellStart"/>
-            <w:r>
-              <w:rPr>
-                <w:rFonts w:ascii="Times New Roman" w:eastAsia="Times New Roman" w:hAnsi="Times New Roman" w:cs="Times New Roman"/>
-                <w:color w:val="000000"/>
-                <w:lang w:eastAsia="de-DE"/>
-              </w:rPr>
-              <w:t>mean</w:t>
-            </w:r>
-            <w:proofErr w:type="spellEnd"/>
+              <w:t xml:space="preserve"> d18O</w:t>
+            </w:r>
           </w:p>
         </w:tc>
         <w:tc>
@@ -1156,7 +1134,7 @@
                 <w:color w:val="000000"/>
                 <w:lang w:eastAsia="de-DE"/>
               </w:rPr>
-              <w:t>lifeyear</w:t>
+              <w:t>age</w:t>
             </w:r>
             <w:proofErr w:type="spellEnd"/>
             <w:r>
@@ -1177,7 +1155,7 @@
                 <w:color w:val="000000"/>
                 <w:lang w:eastAsia="de-DE"/>
               </w:rPr>
-              <w:t>x</w:t>
+              <w:t>*</w:t>
             </w:r>
             <w:r>
               <w:rPr>
@@ -1198,7 +1176,7 @@
                 <w:color w:val="000000"/>
                 <w:lang w:eastAsia="de-DE"/>
               </w:rPr>
-              <w:t>res</w:t>
+              <w:t>mean</w:t>
             </w:r>
             <w:proofErr w:type="spellEnd"/>
             <w:r>
@@ -1209,20 +1187,8 @@
                 <w:color w:val="000000"/>
                 <w:lang w:eastAsia="de-DE"/>
               </w:rPr>
-              <w:t xml:space="preserve"> </w:t>
-            </w:r>
-            <w:proofErr w:type="spellStart"/>
-            <w:r>
-              <w:rPr>
-                <w:rFonts w:ascii="Times New Roman" w:eastAsia="Times New Roman" w:hAnsi="Times New Roman" w:cs="Times New Roman"/>
-                <w:b/>
-                <w:bCs/>
-                <w:color w:val="000000"/>
-                <w:lang w:eastAsia="de-DE"/>
-              </w:rPr>
-              <w:t>mean</w:t>
-            </w:r>
-            <w:proofErr w:type="spellEnd"/>
+              <w:t xml:space="preserve"> d18O</w:t>
+            </w:r>
           </w:p>
         </w:tc>
         <w:tc>
@@ -1408,14 +1374,6 @@
                 <w:lang w:eastAsia="de-DE"/>
               </w:rPr>
             </w:pPr>
-            <w:r>
-              <w:rPr>
-                <w:rFonts w:ascii="Times New Roman" w:eastAsia="Times New Roman" w:hAnsi="Times New Roman" w:cs="Times New Roman"/>
-                <w:color w:val="000000"/>
-                <w:lang w:eastAsia="de-DE"/>
-              </w:rPr>
-              <w:t xml:space="preserve">Sr </w:t>
-            </w:r>
             <w:proofErr w:type="spellStart"/>
             <w:r>
               <w:rPr>
@@ -1426,6 +1384,14 @@
               <w:t>mean</w:t>
             </w:r>
             <w:proofErr w:type="spellEnd"/>
+            <w:r>
+              <w:rPr>
+                <w:rFonts w:ascii="Times New Roman" w:eastAsia="Times New Roman" w:hAnsi="Times New Roman" w:cs="Times New Roman"/>
+                <w:color w:val="000000"/>
+                <w:lang w:eastAsia="de-DE"/>
+              </w:rPr>
+              <w:t xml:space="preserve"> Sr/Ca</w:t>
+            </w:r>
           </w:p>
         </w:tc>
         <w:tc>
@@ -1604,6 +1570,14 @@
               </w:rPr>
               <w:t>clust</w:t>
             </w:r>
+            <w:r>
+              <w:rPr>
+                <w:rFonts w:ascii="Times New Roman" w:eastAsia="Times New Roman" w:hAnsi="Times New Roman" w:cs="Times New Roman"/>
+                <w:color w:val="000000"/>
+                <w:lang w:eastAsia="de-DE"/>
+              </w:rPr>
+              <w:t>er</w:t>
+            </w:r>
             <w:proofErr w:type="spellEnd"/>
             <w:r>
               <w:rPr>
@@ -1611,18 +1585,16 @@
                 <w:color w:val="000000"/>
                 <w:lang w:eastAsia="de-DE"/>
               </w:rPr>
-              <w:t xml:space="preserve"> [</w:t>
-            </w:r>
-            <w:proofErr w:type="spellStart"/>
-            <w:r>
-              <w:rPr>
-                <w:rFonts w:ascii="Times New Roman" w:eastAsia="Times New Roman" w:hAnsi="Times New Roman" w:cs="Times New Roman"/>
-                <w:color w:val="000000"/>
-                <w:lang w:eastAsia="de-DE"/>
-              </w:rPr>
-              <w:t>F_IntS</w:t>
-            </w:r>
-            <w:proofErr w:type="spellEnd"/>
+              <w:t xml:space="preserve"> [F</w:t>
+            </w:r>
+            <w:r>
+              <w:rPr>
+                <w:rFonts w:ascii="Times New Roman" w:eastAsia="Times New Roman" w:hAnsi="Times New Roman" w:cs="Times New Roman"/>
+                <w:color w:val="000000"/>
+                <w:lang w:eastAsia="de-DE"/>
+              </w:rPr>
+              <w:t>W resident 1</w:t>
+            </w:r>
             <w:r>
               <w:rPr>
                 <w:rFonts w:ascii="Times New Roman" w:eastAsia="Times New Roman" w:hAnsi="Times New Roman" w:cs="Times New Roman"/>
@@ -1794,6 +1766,14 @@
               </w:rPr>
               <w:t>clust</w:t>
             </w:r>
+            <w:r>
+              <w:rPr>
+                <w:rFonts w:ascii="Times New Roman" w:eastAsia="Times New Roman" w:hAnsi="Times New Roman" w:cs="Times New Roman"/>
+                <w:color w:val="000000"/>
+                <w:lang w:eastAsia="de-DE"/>
+              </w:rPr>
+              <w:t>er</w:t>
+            </w:r>
             <w:proofErr w:type="spellEnd"/>
             <w:r>
               <w:rPr>
@@ -1801,18 +1781,16 @@
                 <w:color w:val="000000"/>
                 <w:lang w:eastAsia="de-DE"/>
               </w:rPr>
-              <w:t xml:space="preserve"> [</w:t>
-            </w:r>
-            <w:proofErr w:type="spellStart"/>
-            <w:r>
-              <w:rPr>
-                <w:rFonts w:ascii="Times New Roman" w:eastAsia="Times New Roman" w:hAnsi="Times New Roman" w:cs="Times New Roman"/>
-                <w:color w:val="000000"/>
-                <w:lang w:eastAsia="de-DE"/>
-              </w:rPr>
-              <w:t>F_LowS</w:t>
-            </w:r>
-            <w:proofErr w:type="spellEnd"/>
+              <w:t xml:space="preserve"> [F</w:t>
+            </w:r>
+            <w:r>
+              <w:rPr>
+                <w:rFonts w:ascii="Times New Roman" w:eastAsia="Times New Roman" w:hAnsi="Times New Roman" w:cs="Times New Roman"/>
+                <w:color w:val="000000"/>
+                <w:lang w:eastAsia="de-DE"/>
+              </w:rPr>
+              <w:t>W resident 2</w:t>
+            </w:r>
             <w:r>
               <w:rPr>
                 <w:rFonts w:ascii="Times New Roman" w:eastAsia="Times New Roman" w:hAnsi="Times New Roman" w:cs="Times New Roman"/>
@@ -1972,44 +1950,34 @@
               <w:rPr>
                 <w:rFonts w:ascii="Times New Roman" w:eastAsia="Times New Roman" w:hAnsi="Times New Roman" w:cs="Times New Roman"/>
                 <w:color w:val="000000"/>
-                <w:lang w:eastAsia="de-DE"/>
-              </w:rPr>
-            </w:pPr>
+                <w:lang w:val="en-US" w:eastAsia="de-DE"/>
+              </w:rPr>
+            </w:pPr>
+            <w:r>
+              <w:rPr>
+                <w:rFonts w:ascii="Times New Roman" w:eastAsia="Times New Roman" w:hAnsi="Times New Roman" w:cs="Times New Roman"/>
+                <w:color w:val="000000"/>
+                <w:lang w:val="en-US" w:eastAsia="de-DE"/>
+              </w:rPr>
+              <w:t xml:space="preserve">cluster [lagoon </w:t>
+            </w:r>
             <w:proofErr w:type="spellStart"/>
             <w:r>
               <w:rPr>
                 <w:rFonts w:ascii="Times New Roman" w:eastAsia="Times New Roman" w:hAnsi="Times New Roman" w:cs="Times New Roman"/>
                 <w:color w:val="000000"/>
-                <w:lang w:eastAsia="de-DE"/>
-              </w:rPr>
-              <w:t>clust</w:t>
+                <w:lang w:val="en-US" w:eastAsia="de-DE"/>
+              </w:rPr>
+              <w:t>HighS</w:t>
             </w:r>
             <w:proofErr w:type="spellEnd"/>
             <w:r>
               <w:rPr>
                 <w:rFonts w:ascii="Times New Roman" w:eastAsia="Times New Roman" w:hAnsi="Times New Roman" w:cs="Times New Roman"/>
                 <w:color w:val="000000"/>
-                <w:lang w:eastAsia="de-DE"/>
-              </w:rPr>
-              <w:t xml:space="preserve"> [</w:t>
-            </w:r>
-            <w:proofErr w:type="spellStart"/>
-            <w:r>
-              <w:rPr>
-                <w:rFonts w:ascii="Times New Roman" w:eastAsia="Times New Roman" w:hAnsi="Times New Roman" w:cs="Times New Roman"/>
-                <w:color w:val="000000"/>
-                <w:lang w:eastAsia="de-DE"/>
-              </w:rPr>
-              <w:t>S_HighS</w:t>
-            </w:r>
-            <w:proofErr w:type="spellEnd"/>
-            <w:r>
-              <w:rPr>
-                <w:rFonts w:ascii="Times New Roman" w:eastAsia="Times New Roman" w:hAnsi="Times New Roman" w:cs="Times New Roman"/>
-                <w:color w:val="000000"/>
-                <w:lang w:eastAsia="de-DE"/>
-              </w:rPr>
-              <w:t>]</w:t>
+                <w:lang w:val="en-US" w:eastAsia="de-DE"/>
+              </w:rPr>
+              <w:t>/thermal constant]</w:t>
             </w:r>
           </w:p>
         </w:tc>
@@ -2162,44 +2130,34 @@
               <w:rPr>
                 <w:rFonts w:ascii="Times New Roman" w:eastAsia="Times New Roman" w:hAnsi="Times New Roman" w:cs="Times New Roman"/>
                 <w:color w:val="000000"/>
-                <w:lang w:eastAsia="de-DE"/>
-              </w:rPr>
-            </w:pPr>
+                <w:lang w:val="en-US" w:eastAsia="de-DE"/>
+              </w:rPr>
+            </w:pPr>
+            <w:r>
+              <w:rPr>
+                <w:rFonts w:ascii="Times New Roman" w:eastAsia="Times New Roman" w:hAnsi="Times New Roman" w:cs="Times New Roman"/>
+                <w:color w:val="000000"/>
+                <w:lang w:val="en-US" w:eastAsia="de-DE"/>
+              </w:rPr>
+              <w:t xml:space="preserve">cluster [lagoon </w:t>
+            </w:r>
             <w:proofErr w:type="spellStart"/>
             <w:r>
               <w:rPr>
                 <w:rFonts w:ascii="Times New Roman" w:eastAsia="Times New Roman" w:hAnsi="Times New Roman" w:cs="Times New Roman"/>
                 <w:color w:val="000000"/>
-                <w:lang w:eastAsia="de-DE"/>
-              </w:rPr>
-              <w:t>clust</w:t>
+                <w:lang w:val="en-US" w:eastAsia="de-DE"/>
+              </w:rPr>
+              <w:t>IntS</w:t>
             </w:r>
             <w:proofErr w:type="spellEnd"/>
             <w:r>
               <w:rPr>
                 <w:rFonts w:ascii="Times New Roman" w:eastAsia="Times New Roman" w:hAnsi="Times New Roman" w:cs="Times New Roman"/>
                 <w:color w:val="000000"/>
-                <w:lang w:eastAsia="de-DE"/>
-              </w:rPr>
-              <w:t xml:space="preserve"> [</w:t>
-            </w:r>
-            <w:proofErr w:type="spellStart"/>
-            <w:r>
-              <w:rPr>
-                <w:rFonts w:ascii="Times New Roman" w:eastAsia="Times New Roman" w:hAnsi="Times New Roman" w:cs="Times New Roman"/>
-                <w:color w:val="000000"/>
-                <w:lang w:eastAsia="de-DE"/>
-              </w:rPr>
-              <w:t>S_IntS</w:t>
-            </w:r>
-            <w:proofErr w:type="spellEnd"/>
-            <w:r>
-              <w:rPr>
-                <w:rFonts w:ascii="Times New Roman" w:eastAsia="Times New Roman" w:hAnsi="Times New Roman" w:cs="Times New Roman"/>
-                <w:color w:val="000000"/>
-                <w:lang w:eastAsia="de-DE"/>
-              </w:rPr>
-              <w:t>]</w:t>
+                <w:lang w:val="en-US" w:eastAsia="de-DE"/>
+              </w:rPr>
+              <w:t>/thermal cold]</w:t>
             </w:r>
           </w:p>
         </w:tc>
@@ -2352,44 +2310,34 @@
               <w:rPr>
                 <w:rFonts w:ascii="Times New Roman" w:eastAsia="Times New Roman" w:hAnsi="Times New Roman" w:cs="Times New Roman"/>
                 <w:color w:val="000000"/>
-                <w:lang w:eastAsia="de-DE"/>
-              </w:rPr>
-            </w:pPr>
+                <w:lang w:val="en-US" w:eastAsia="de-DE"/>
+              </w:rPr>
+            </w:pPr>
+            <w:r>
+              <w:rPr>
+                <w:rFonts w:ascii="Times New Roman" w:eastAsia="Times New Roman" w:hAnsi="Times New Roman" w:cs="Times New Roman"/>
+                <w:color w:val="000000"/>
+                <w:lang w:val="en-US" w:eastAsia="de-DE"/>
+              </w:rPr>
+              <w:t xml:space="preserve">cluster [lagoon </w:t>
+            </w:r>
             <w:proofErr w:type="spellStart"/>
             <w:r>
               <w:rPr>
                 <w:rFonts w:ascii="Times New Roman" w:eastAsia="Times New Roman" w:hAnsi="Times New Roman" w:cs="Times New Roman"/>
                 <w:color w:val="000000"/>
-                <w:lang w:eastAsia="de-DE"/>
-              </w:rPr>
-              <w:t>clust</w:t>
+                <w:lang w:val="en-US" w:eastAsia="de-DE"/>
+              </w:rPr>
+              <w:t>LowS</w:t>
             </w:r>
             <w:proofErr w:type="spellEnd"/>
             <w:r>
               <w:rPr>
                 <w:rFonts w:ascii="Times New Roman" w:eastAsia="Times New Roman" w:hAnsi="Times New Roman" w:cs="Times New Roman"/>
                 <w:color w:val="000000"/>
-                <w:lang w:eastAsia="de-DE"/>
-              </w:rPr>
-              <w:t xml:space="preserve"> [</w:t>
-            </w:r>
-            <w:proofErr w:type="spellStart"/>
-            <w:r>
-              <w:rPr>
-                <w:rFonts w:ascii="Times New Roman" w:eastAsia="Times New Roman" w:hAnsi="Times New Roman" w:cs="Times New Roman"/>
-                <w:color w:val="000000"/>
-                <w:lang w:eastAsia="de-DE"/>
-              </w:rPr>
-              <w:t>S_LowS</w:t>
-            </w:r>
-            <w:proofErr w:type="spellEnd"/>
-            <w:r>
-              <w:rPr>
-                <w:rFonts w:ascii="Times New Roman" w:eastAsia="Times New Roman" w:hAnsi="Times New Roman" w:cs="Times New Roman"/>
-                <w:color w:val="000000"/>
-                <w:lang w:eastAsia="de-DE"/>
-              </w:rPr>
-              <w:t>]</w:t>
+                <w:lang w:val="en-US" w:eastAsia="de-DE"/>
+              </w:rPr>
+              <w:t>/thermal shift]</w:t>
             </w:r>
           </w:p>
         </w:tc>
@@ -2555,7 +2503,27 @@
                 <w:color w:val="000000"/>
                 <w:lang w:eastAsia="de-DE"/>
               </w:rPr>
-              <w:t>sex [m]</w:t>
+              <w:t>sex [m</w:t>
+            </w:r>
+            <w:r>
+              <w:rPr>
+                <w:rFonts w:ascii="Times New Roman" w:eastAsia="Times New Roman" w:hAnsi="Times New Roman" w:cs="Times New Roman"/>
+                <w:b/>
+                <w:bCs/>
+                <w:color w:val="000000"/>
+                <w:lang w:eastAsia="de-DE"/>
+              </w:rPr>
+              <w:t>ale</w:t>
+            </w:r>
+            <w:r>
+              <w:rPr>
+                <w:rFonts w:ascii="Times New Roman" w:eastAsia="Times New Roman" w:hAnsi="Times New Roman" w:cs="Times New Roman"/>
+                <w:b/>
+                <w:bCs/>
+                <w:color w:val="000000"/>
+                <w:lang w:eastAsia="de-DE"/>
+              </w:rPr>
+              <w:t>]</w:t>
             </w:r>
           </w:p>
         </w:tc>
@@ -2788,18 +2756,16 @@
               </w:rPr>
               <w:t xml:space="preserve"> [</w:t>
             </w:r>
-            <w:proofErr w:type="spellStart"/>
-            <w:r>
-              <w:rPr>
-                <w:rFonts w:ascii="Times New Roman" w:eastAsia="Times New Roman" w:hAnsi="Times New Roman" w:cs="Times New Roman"/>
-                <w:b/>
-                <w:bCs/>
-                <w:color w:val="000000"/>
-                <w:lang w:eastAsia="de-DE"/>
-              </w:rPr>
-              <w:t>F_IntS</w:t>
-            </w:r>
-            <w:proofErr w:type="spellEnd"/>
+            <w:r>
+              <w:rPr>
+                <w:rFonts w:ascii="Times New Roman" w:eastAsia="Times New Roman" w:hAnsi="Times New Roman" w:cs="Times New Roman"/>
+                <w:b/>
+                <w:bCs/>
+                <w:color w:val="000000"/>
+                <w:lang w:eastAsia="de-DE"/>
+              </w:rPr>
+              <w:t>FW resident 1</w:t>
+            </w:r>
             <w:r>
               <w:rPr>
                 <w:rFonts w:ascii="Times New Roman" w:eastAsia="Times New Roman" w:hAnsi="Times New Roman" w:cs="Times New Roman"/>
@@ -3041,18 +3007,16 @@
               </w:rPr>
               <w:t xml:space="preserve"> [</w:t>
             </w:r>
-            <w:proofErr w:type="spellStart"/>
-            <w:r>
-              <w:rPr>
-                <w:rFonts w:ascii="Times New Roman" w:eastAsia="Times New Roman" w:hAnsi="Times New Roman" w:cs="Times New Roman"/>
-                <w:b/>
-                <w:bCs/>
-                <w:color w:val="000000"/>
-                <w:lang w:eastAsia="de-DE"/>
-              </w:rPr>
-              <w:t>F_LowS</w:t>
-            </w:r>
-            <w:proofErr w:type="spellEnd"/>
+            <w:r>
+              <w:rPr>
+                <w:rFonts w:ascii="Times New Roman" w:eastAsia="Times New Roman" w:hAnsi="Times New Roman" w:cs="Times New Roman"/>
+                <w:b/>
+                <w:bCs/>
+                <w:color w:val="000000"/>
+                <w:lang w:eastAsia="de-DE"/>
+              </w:rPr>
+              <w:t>FW resident 2</w:t>
+            </w:r>
             <w:r>
               <w:rPr>
                 <w:rFonts w:ascii="Times New Roman" w:eastAsia="Times New Roman" w:hAnsi="Times New Roman" w:cs="Times New Roman"/>
@@ -3247,7 +3211,7 @@
                 <w:b/>
                 <w:bCs/>
                 <w:color w:val="000000"/>
-                <w:lang w:eastAsia="de-DE"/>
+                <w:lang w:val="en-US" w:eastAsia="de-DE"/>
               </w:rPr>
             </w:pPr>
             <w:proofErr w:type="spellStart"/>
@@ -3257,7 +3221,7 @@
                 <w:b/>
                 <w:bCs/>
                 <w:color w:val="000000"/>
-                <w:lang w:eastAsia="de-DE"/>
+                <w:lang w:val="en-US" w:eastAsia="de-DE"/>
               </w:rPr>
               <w:t>lifeyear</w:t>
             </w:r>
@@ -3268,7 +3232,7 @@
                 <w:b/>
                 <w:bCs/>
                 <w:color w:val="000000"/>
-                <w:lang w:eastAsia="de-DE"/>
+                <w:lang w:val="en-US" w:eastAsia="de-DE"/>
               </w:rPr>
               <w:t xml:space="preserve"> * </w:t>
             </w:r>
@@ -3279,7 +3243,7 @@
                 <w:b/>
                 <w:bCs/>
                 <w:color w:val="000000"/>
-                <w:lang w:eastAsia="de-DE"/>
+                <w:lang w:val="en-US" w:eastAsia="de-DE"/>
               </w:rPr>
               <w:t>clust</w:t>
             </w:r>
@@ -3290,9 +3254,9 @@
                 <w:b/>
                 <w:bCs/>
                 <w:color w:val="000000"/>
-                <w:lang w:eastAsia="de-DE"/>
-              </w:rPr>
-              <w:t xml:space="preserve"> [</w:t>
+                <w:lang w:val="en-US" w:eastAsia="de-DE"/>
+              </w:rPr>
+              <w:t xml:space="preserve"> [lagoon </w:t>
             </w:r>
             <w:proofErr w:type="spellStart"/>
             <w:r>
@@ -3301,9 +3265,9 @@
                 <w:b/>
                 <w:bCs/>
                 <w:color w:val="000000"/>
-                <w:lang w:eastAsia="de-DE"/>
-              </w:rPr>
-              <w:t>S_HighS</w:t>
+                <w:lang w:val="en-US" w:eastAsia="de-DE"/>
+              </w:rPr>
+              <w:t>HighS</w:t>
             </w:r>
             <w:proofErr w:type="spellEnd"/>
             <w:r>
@@ -3312,9 +3276,9 @@
                 <w:b/>
                 <w:bCs/>
                 <w:color w:val="000000"/>
-                <w:lang w:eastAsia="de-DE"/>
-              </w:rPr>
-              <w:t>]</w:t>
+                <w:lang w:val="en-US" w:eastAsia="de-DE"/>
+              </w:rPr>
+              <w:t>/thermal constant]</w:t>
             </w:r>
           </w:p>
         </w:tc>
@@ -3500,7 +3464,7 @@
                 <w:b/>
                 <w:bCs/>
                 <w:color w:val="000000"/>
-                <w:lang w:eastAsia="de-DE"/>
+                <w:lang w:val="en-US" w:eastAsia="de-DE"/>
               </w:rPr>
             </w:pPr>
             <w:proofErr w:type="spellStart"/>
@@ -3510,7 +3474,7 @@
                 <w:b/>
                 <w:bCs/>
                 <w:color w:val="000000"/>
-                <w:lang w:eastAsia="de-DE"/>
+                <w:lang w:val="en-US" w:eastAsia="de-DE"/>
               </w:rPr>
               <w:t>lifeyear</w:t>
             </w:r>
@@ -3521,7 +3485,7 @@
                 <w:b/>
                 <w:bCs/>
                 <w:color w:val="000000"/>
-                <w:lang w:eastAsia="de-DE"/>
+                <w:lang w:val="en-US" w:eastAsia="de-DE"/>
               </w:rPr>
               <w:t xml:space="preserve"> * </w:t>
             </w:r>
@@ -3532,7 +3496,7 @@
                 <w:b/>
                 <w:bCs/>
                 <w:color w:val="000000"/>
-                <w:lang w:eastAsia="de-DE"/>
+                <w:lang w:val="en-US" w:eastAsia="de-DE"/>
               </w:rPr>
               <w:t>clust</w:t>
             </w:r>
@@ -3543,9 +3507,9 @@
                 <w:b/>
                 <w:bCs/>
                 <w:color w:val="000000"/>
-                <w:lang w:eastAsia="de-DE"/>
-              </w:rPr>
-              <w:t xml:space="preserve"> [</w:t>
+                <w:lang w:val="en-US" w:eastAsia="de-DE"/>
+              </w:rPr>
+              <w:t xml:space="preserve"> [lagoon </w:t>
             </w:r>
             <w:proofErr w:type="spellStart"/>
             <w:r>
@@ -3554,9 +3518,9 @@
                 <w:b/>
                 <w:bCs/>
                 <w:color w:val="000000"/>
-                <w:lang w:eastAsia="de-DE"/>
-              </w:rPr>
-              <w:t>S_IntS</w:t>
+                <w:lang w:val="en-US" w:eastAsia="de-DE"/>
+              </w:rPr>
+              <w:t>IntS</w:t>
             </w:r>
             <w:proofErr w:type="spellEnd"/>
             <w:r>
@@ -3565,9 +3529,9 @@
                 <w:b/>
                 <w:bCs/>
                 <w:color w:val="000000"/>
-                <w:lang w:eastAsia="de-DE"/>
-              </w:rPr>
-              <w:t>]</w:t>
+                <w:lang w:val="en-US" w:eastAsia="de-DE"/>
+              </w:rPr>
+              <w:t>/thermal cold]</w:t>
             </w:r>
           </w:p>
         </w:tc>
@@ -3753,7 +3717,7 @@
                 <w:b/>
                 <w:bCs/>
                 <w:color w:val="000000"/>
-                <w:lang w:eastAsia="de-DE"/>
+                <w:lang w:val="en-US" w:eastAsia="de-DE"/>
               </w:rPr>
             </w:pPr>
             <w:proofErr w:type="spellStart"/>
@@ -3763,7 +3727,7 @@
                 <w:b/>
                 <w:bCs/>
                 <w:color w:val="000000"/>
-                <w:lang w:eastAsia="de-DE"/>
+                <w:lang w:val="en-US" w:eastAsia="de-DE"/>
               </w:rPr>
               <w:t>lifeyear</w:t>
             </w:r>
@@ -3774,7 +3738,7 @@
                 <w:b/>
                 <w:bCs/>
                 <w:color w:val="000000"/>
-                <w:lang w:eastAsia="de-DE"/>
+                <w:lang w:val="en-US" w:eastAsia="de-DE"/>
               </w:rPr>
               <w:t xml:space="preserve"> * </w:t>
             </w:r>
@@ -3785,7 +3749,7 @@
                 <w:b/>
                 <w:bCs/>
                 <w:color w:val="000000"/>
-                <w:lang w:eastAsia="de-DE"/>
+                <w:lang w:val="en-US" w:eastAsia="de-DE"/>
               </w:rPr>
               <w:t>clust</w:t>
             </w:r>
@@ -3796,9 +3760,9 @@
                 <w:b/>
                 <w:bCs/>
                 <w:color w:val="000000"/>
-                <w:lang w:eastAsia="de-DE"/>
-              </w:rPr>
-              <w:t xml:space="preserve"> [</w:t>
+                <w:lang w:val="en-US" w:eastAsia="de-DE"/>
+              </w:rPr>
+              <w:t xml:space="preserve"> [lagoon </w:t>
             </w:r>
             <w:proofErr w:type="spellStart"/>
             <w:r>
@@ -3807,9 +3771,9 @@
                 <w:b/>
                 <w:bCs/>
                 <w:color w:val="000000"/>
-                <w:lang w:eastAsia="de-DE"/>
-              </w:rPr>
-              <w:t>S_LowS</w:t>
+                <w:lang w:val="en-US" w:eastAsia="de-DE"/>
+              </w:rPr>
+              <w:t>LowS</w:t>
             </w:r>
             <w:proofErr w:type="spellEnd"/>
             <w:r>
@@ -3818,9 +3782,9 @@
                 <w:b/>
                 <w:bCs/>
                 <w:color w:val="000000"/>
-                <w:lang w:eastAsia="de-DE"/>
-              </w:rPr>
-              <w:t>]</w:t>
+                <w:lang w:val="en-US" w:eastAsia="de-DE"/>
+              </w:rPr>
+              <w:t>/thermal shift]</w:t>
             </w:r>
           </w:p>
         </w:tc>
@@ -4661,29 +4625,7 @@
                 <w:szCs w:val="20"/>
                 <w:lang w:val="en-US" w:eastAsia="de-DE"/>
               </w:rPr>
-              <w:t xml:space="preserve">The response variable </w:t>
-            </w:r>
-            <w:r>
-              <w:rPr>
-                <w:rFonts w:ascii="Times New Roman" w:eastAsia="Times New Roman" w:hAnsi="Times New Roman" w:cstheme="minorHAnsi"/>
-                <w:i/>
-                <w:iCs/>
-                <w:sz w:val="20"/>
-                <w:szCs w:val="20"/>
-                <w:lang w:val="en-US" w:eastAsia="de-DE"/>
-              </w:rPr>
-              <w:t>increment</w:t>
-            </w:r>
-            <w:r>
-              <w:rPr>
-                <w:rFonts w:ascii="Times New Roman" w:eastAsia="Times New Roman" w:hAnsi="Times New Roman" w:cstheme="minorHAnsi"/>
-                <w:i/>
-                <w:iCs/>
-                <w:sz w:val="20"/>
-                <w:szCs w:val="20"/>
-                <w:lang w:val="en-US" w:eastAsia="de-DE"/>
-              </w:rPr>
-              <w:t xml:space="preserve"> was log</w:t>
+              <w:t>The response variable increment was log</w:t>
             </w:r>
             <w:r>
               <w:rPr>
@@ -4706,29 +4648,7 @@
                 <w:szCs w:val="20"/>
                 <w:lang w:val="en-US" w:eastAsia="de-DE"/>
               </w:rPr>
-              <w:t>-transformed prior to analysis.</w:t>
-            </w:r>
-            <w:r>
-              <w:rPr>
-                <w:rFonts w:ascii="Times New Roman" w:eastAsia="Times New Roman" w:hAnsi="Times New Roman" w:cstheme="minorHAnsi"/>
-                <w:i/>
-                <w:iCs/>
-                <w:sz w:val="20"/>
-                <w:szCs w:val="20"/>
-                <w:lang w:val="en-US" w:eastAsia="de-DE"/>
-              </w:rPr>
-              <w:t xml:space="preserve"> Predictors</w:t>
-            </w:r>
-            <w:r>
-              <w:rPr>
-                <w:rFonts w:ascii="Times New Roman" w:eastAsia="Times New Roman" w:hAnsi="Times New Roman" w:cstheme="minorHAnsi"/>
-                <w:i/>
-                <w:iCs/>
-                <w:sz w:val="20"/>
-                <w:szCs w:val="20"/>
-                <w:lang w:val="en-US" w:eastAsia="de-DE"/>
-              </w:rPr>
-              <w:t xml:space="preserve"> δ</w:t>
+              <w:t>-transformed prior to analysis. Predictors δ</w:t>
             </w:r>
             <w:r>
               <w:rPr>
@@ -4751,73 +4671,18 @@
                 <w:szCs w:val="20"/>
                 <w:lang w:val="en-US" w:eastAsia="de-DE"/>
               </w:rPr>
-              <w:t xml:space="preserve">O-residuals and </w:t>
-            </w:r>
-            <w:r>
-              <w:rPr>
-                <w:rFonts w:ascii="Times New Roman" w:eastAsia="Times New Roman" w:hAnsi="Times New Roman" w:cstheme="minorHAnsi"/>
+              <w:t>O-residuals and strontium concentrations</w:t>
+            </w:r>
+            <w:r>
+              <w:rPr>
+                <w:rFonts w:ascii="Times New Roman" w:eastAsia="Times New Roman" w:hAnsi="Times New Roman" w:cs="Times New Roman"/>
                 <w:i/>
                 <w:iCs/>
                 <w:sz w:val="20"/>
                 <w:szCs w:val="20"/>
                 <w:lang w:val="en-US" w:eastAsia="de-DE"/>
               </w:rPr>
-              <w:t>s</w:t>
-            </w:r>
-            <w:r>
-              <w:rPr>
-                <w:rFonts w:ascii="Times New Roman" w:eastAsia="Times New Roman" w:hAnsi="Times New Roman" w:cstheme="minorHAnsi"/>
-                <w:i/>
-                <w:iCs/>
-                <w:sz w:val="20"/>
-                <w:szCs w:val="20"/>
-                <w:lang w:val="en-US" w:eastAsia="de-DE"/>
-              </w:rPr>
-              <w:t>trontium concentrations</w:t>
-            </w:r>
-            <w:r>
-              <w:rPr>
-                <w:rFonts w:ascii="Times New Roman" w:eastAsia="Times New Roman" w:hAnsi="Times New Roman" w:cs="Times New Roman"/>
-                <w:i/>
-                <w:iCs/>
-                <w:sz w:val="20"/>
-                <w:szCs w:val="20"/>
-                <w:lang w:val="en-US" w:eastAsia="de-DE"/>
-              </w:rPr>
-              <w:t xml:space="preserve"> were centered and scaled to unit variance prior to </w:t>
-            </w:r>
-            <w:r>
-              <w:rPr>
-                <w:rFonts w:ascii="Times New Roman" w:eastAsia="Times New Roman" w:hAnsi="Times New Roman" w:cs="Times New Roman"/>
-                <w:i/>
-                <w:iCs/>
-                <w:sz w:val="20"/>
-                <w:szCs w:val="20"/>
-                <w:lang w:val="en-US" w:eastAsia="de-DE"/>
-              </w:rPr>
-              <w:t>analysis</w:t>
-            </w:r>
-            <w:r>
-              <w:rPr>
-                <w:rFonts w:ascii="Times New Roman" w:eastAsia="Times New Roman" w:hAnsi="Times New Roman" w:cs="Times New Roman"/>
-                <w:i/>
-                <w:iCs/>
-                <w:sz w:val="20"/>
-                <w:szCs w:val="20"/>
-                <w:lang w:val="en-US" w:eastAsia="de-DE"/>
-              </w:rPr>
-              <w:t>.</w:t>
-            </w:r>
-            <w:r>
-              <w:rPr>
-                <w:rFonts w:ascii="Times New Roman" w:eastAsia="Times New Roman" w:hAnsi="Times New Roman" w:cs="Times New Roman"/>
-                <w:i/>
-                <w:iCs/>
-                <w:sz w:val="20"/>
-                <w:szCs w:val="20"/>
-                <w:lang w:val="en-US" w:eastAsia="de-DE"/>
-              </w:rPr>
-              <w:t xml:space="preserve"> Significance of effects was tested using log-likelihood ratio tests on nested models. If a two-way interaction was tested to </w:t>
+              <w:t xml:space="preserve"> were centered and scaled to unit variance prior to analysis. Significance of effects was tested using log-likelihood ratio tests on nested models. If a two-way interaction was tested to </w:t>
             </w:r>
             <w:proofErr w:type="spellStart"/>
             <w:r>
@@ -4923,29 +4788,7 @@
                 <w:szCs w:val="20"/>
                 <w:lang w:val="en-US" w:eastAsia="de-DE"/>
               </w:rPr>
-              <w:t xml:space="preserve"> describes the proportion of total variance explained by fixed and random effects combined</w:t>
-            </w:r>
-            <w:r>
-              <w:rPr>
-                <w:rFonts w:ascii="Times New Roman" w:eastAsia="Times New Roman" w:hAnsi="Times New Roman" w:cs="Times New Roman"/>
-                <w:i/>
-                <w:iCs/>
-                <w:sz w:val="20"/>
-                <w:szCs w:val="20"/>
-                <w:lang w:val="en-US" w:eastAsia="de-DE"/>
-              </w:rPr>
-              <w:t xml:space="preserve"> in the model</w:t>
-            </w:r>
-            <w:r>
-              <w:rPr>
-                <w:rFonts w:ascii="Times New Roman" w:eastAsia="Times New Roman" w:hAnsi="Times New Roman" w:cs="Times New Roman"/>
-                <w:i/>
-                <w:iCs/>
-                <w:sz w:val="20"/>
-                <w:szCs w:val="20"/>
-                <w:lang w:val="en-US" w:eastAsia="de-DE"/>
-              </w:rPr>
-              <w:t>.</w:t>
+              <w:t xml:space="preserve"> describes the proportion of total variance explained by fixed and random effects combined in the model.</w:t>
             </w:r>
           </w:p>
         </w:tc>
@@ -5587,7 +5430,7 @@
   <w:style w:type="paragraph" w:default="1" w:styleId="Standard">
     <w:name w:val="Normal"/>
     <w:qFormat/>
-    <w:rsid w:val="006F6EBE"/>
+    <w:rsid w:val="00D4447B"/>
     <w:pPr>
       <w:spacing w:after="120" w:line="360" w:lineRule="auto"/>
       <w:ind w:firstLine="284"/>
@@ -5647,7 +5490,6 @@
   <w:style w:type="character" w:default="1" w:styleId="Absatz-Standardschriftart">
     <w:name w:val="Default Paragraph Font"/>
     <w:uiPriority w:val="1"/>
-    <w:semiHidden/>
     <w:unhideWhenUsed/>
   </w:style>
   <w:style w:type="table" w:default="1" w:styleId="NormaleTabelle">

</xml_diff>